<commit_message>
Updated doc with changes
</commit_message>
<xml_diff>
--- a/GreaterAmberjackFrameworkAction.docx
+++ b/GreaterAmberjackFrameworkAction.docx
@@ -101,7 +101,31 @@
         </w:numPr>
       </w:pPr>
       <w:r>
-        <w:t xml:space="preserve">April 2017: Initial draft to Council</w:t>
+        <w:t xml:space="preserve">July 5</w:t>
+      </w:r>
+    </w:p>
+    <w:p>
+      <w:pPr>
+        <w:pStyle w:val="Compact"/>
+        <w:numPr>
+          <w:numId w:val="1002"/>
+          <w:ilvl w:val="1"/>
+        </w:numPr>
+      </w:pPr>
+      <w:r>
+        <w:t xml:space="preserve">Received social section edits (minus EJ section) from CWP.</w:t>
+      </w:r>
+    </w:p>
+    <w:p>
+      <w:pPr>
+        <w:pStyle w:val="Compact"/>
+        <w:numPr>
+          <w:numId w:val="1002"/>
+          <w:ilvl w:val="1"/>
+        </w:numPr>
+      </w:pPr>
+      <w:r>
+        <w:t xml:space="preserve">Save latest version of decision tool to X drive August 2017 folder.</w:t>
       </w:r>
     </w:p>
     <w:p>
@@ -113,19 +137,31 @@
         </w:numPr>
       </w:pPr>
       <w:r>
-        <w:t xml:space="preserve">June 19 2017</w:t>
-      </w:r>
-    </w:p>
-    <w:p>
-      <w:pPr>
-        <w:pStyle w:val="Compact"/>
-        <w:numPr>
-          <w:numId w:val="1002"/>
+        <w:t xml:space="preserve">June 23, 2017</w:t>
+      </w:r>
+    </w:p>
+    <w:p>
+      <w:pPr>
+        <w:pStyle w:val="Compact"/>
+        <w:numPr>
+          <w:numId w:val="1003"/>
           <w:ilvl w:val="1"/>
         </w:numPr>
       </w:pPr>
       <w:r>
-        <w:t xml:space="preserve">Incorporated edits from Ava Lasseter and Jeff Pulver</w:t>
+        <w:t xml:space="preserve">Added description of fishery and new reference</w:t>
+      </w:r>
+    </w:p>
+    <w:p>
+      <w:pPr>
+        <w:pStyle w:val="Compact"/>
+        <w:numPr>
+          <w:numId w:val="1003"/>
+          <w:ilvl w:val="1"/>
+        </w:numPr>
+      </w:pPr>
+      <w:r>
+        <w:t xml:space="preserve">Will need to fix numbering and change GMFMC 2005 to GMFMC 2005a in text.</w:t>
       </w:r>
     </w:p>
     <w:p>
@@ -137,14 +173,62 @@
         </w:numPr>
       </w:pPr>
       <w:r>
-        <w:t xml:space="preserve">June 20, 2017: Updated draft to include BPA from Jeff Pulver</w:t>
-      </w:r>
-    </w:p>
-    <w:p>
-      <w:pPr>
-        <w:pStyle w:val="Compact"/>
-        <w:numPr>
-          <w:numId w:val="1003"/>
+        <w:t xml:space="preserve">June 21, 2017: Updated draft</w:t>
+      </w:r>
+    </w:p>
+    <w:p>
+      <w:pPr>
+        <w:pStyle w:val="Compact"/>
+        <w:numPr>
+          <w:numId w:val="1004"/>
+          <w:ilvl w:val="1"/>
+        </w:numPr>
+      </w:pPr>
+      <w:r>
+        <w:t xml:space="preserve">Included missing references for Nassau grouper section</w:t>
+      </w:r>
+    </w:p>
+    <w:p>
+      <w:pPr>
+        <w:pStyle w:val="Compact"/>
+        <w:numPr>
+          <w:numId w:val="1004"/>
+          <w:ilvl w:val="1"/>
+        </w:numPr>
+      </w:pPr>
+      <w:r>
+        <w:t xml:space="preserve">Added Other applicable law section</w:t>
+      </w:r>
+    </w:p>
+    <w:p>
+      <w:pPr>
+        <w:pStyle w:val="Compact"/>
+        <w:numPr>
+          <w:numId w:val="1004"/>
+          <w:ilvl w:val="1"/>
+        </w:numPr>
+      </w:pPr>
+      <w:r>
+        <w:t xml:space="preserve">Added McCarthy 2011 reference</w:t>
+      </w:r>
+    </w:p>
+    <w:p>
+      <w:pPr>
+        <w:pStyle w:val="Compact"/>
+        <w:numPr>
+          <w:numId w:val="1004"/>
+          <w:ilvl w:val="1"/>
+        </w:numPr>
+      </w:pPr>
+      <w:r>
+        <w:t xml:space="preserve">Updated references in chapter 10 from KO.</w:t>
+      </w:r>
+    </w:p>
+    <w:p>
+      <w:pPr>
+        <w:pStyle w:val="Compact"/>
+        <w:numPr>
+          <w:numId w:val="1004"/>
           <w:ilvl w:val="1"/>
         </w:numPr>
       </w:pPr>
@@ -161,55 +245,55 @@
         </w:numPr>
       </w:pPr>
       <w:r>
-        <w:t xml:space="preserve">June 21, 2017: Updated draft</w:t>
-      </w:r>
-    </w:p>
-    <w:p>
-      <w:pPr>
-        <w:pStyle w:val="Compact"/>
-        <w:numPr>
-          <w:numId w:val="1004"/>
+        <w:t xml:space="preserve">June 20, 2017: Updated draft to include BPA from Jeff Pulver</w:t>
+      </w:r>
+    </w:p>
+    <w:p>
+      <w:pPr>
+        <w:pStyle w:val="Compact"/>
+        <w:numPr>
+          <w:numId w:val="1005"/>
           <w:ilvl w:val="1"/>
         </w:numPr>
       </w:pPr>
       <w:r>
-        <w:t xml:space="preserve">Included missing references for Nassau grouper section</w:t>
-      </w:r>
-    </w:p>
-    <w:p>
-      <w:pPr>
-        <w:pStyle w:val="Compact"/>
-        <w:numPr>
-          <w:numId w:val="1004"/>
+        <w:t xml:space="preserve">Most current draft: Framework Action to Adjust GreaterACLJune202017.docx</w:t>
+      </w:r>
+    </w:p>
+    <w:p>
+      <w:pPr>
+        <w:pStyle w:val="Compact"/>
+        <w:numPr>
+          <w:numId w:val="1001"/>
+          <w:ilvl w:val="0"/>
+        </w:numPr>
+      </w:pPr>
+      <w:r>
+        <w:t xml:space="preserve">June 19 2017</w:t>
+      </w:r>
+    </w:p>
+    <w:p>
+      <w:pPr>
+        <w:pStyle w:val="Compact"/>
+        <w:numPr>
+          <w:numId w:val="1006"/>
           <w:ilvl w:val="1"/>
         </w:numPr>
       </w:pPr>
       <w:r>
-        <w:t xml:space="preserve">Added Other applicable law section</w:t>
-      </w:r>
-    </w:p>
-    <w:p>
-      <w:pPr>
-        <w:pStyle w:val="Compact"/>
-        <w:numPr>
-          <w:numId w:val="1004"/>
-          <w:ilvl w:val="1"/>
-        </w:numPr>
-      </w:pPr>
-      <w:r>
-        <w:t xml:space="preserve">Added McCarthy 2011 reference</w:t>
-      </w:r>
-    </w:p>
-    <w:p>
-      <w:pPr>
-        <w:pStyle w:val="Compact"/>
-        <w:numPr>
-          <w:numId w:val="1004"/>
-          <w:ilvl w:val="1"/>
-        </w:numPr>
-      </w:pPr>
-      <w:r>
-        <w:t xml:space="preserve">Most current draft: Framework Action to Adjust GreaterACLJune202017.docx</w:t>
+        <w:t xml:space="preserve">Incorporated edits from Ava Lasseter and Jeff Pulver</w:t>
+      </w:r>
+    </w:p>
+    <w:p>
+      <w:pPr>
+        <w:pStyle w:val="Compact"/>
+        <w:numPr>
+          <w:numId w:val="1001"/>
+          <w:ilvl w:val="0"/>
+        </w:numPr>
+      </w:pPr>
+      <w:r>
+        <w:t xml:space="preserve">April 2017: Initial draft to Council</w:t>
       </w:r>
     </w:p>
     <w:p>
@@ -226,7 +310,7 @@
       <w:pPr>
         <w:pStyle w:val="Compact"/>
         <w:numPr>
-          <w:numId w:val="1005"/>
+          <w:numId w:val="1007"/>
           <w:ilvl w:val="0"/>
         </w:numPr>
       </w:pPr>
@@ -238,7 +322,7 @@
       <w:pPr>
         <w:pStyle w:val="Compact"/>
         <w:numPr>
-          <w:numId w:val="1005"/>
+          <w:numId w:val="1007"/>
           <w:ilvl w:val="0"/>
         </w:numPr>
       </w:pPr>
@@ -250,7 +334,7 @@
       <w:pPr>
         <w:pStyle w:val="Compact"/>
         <w:numPr>
-          <w:numId w:val="1005"/>
+          <w:numId w:val="1007"/>
           <w:ilvl w:val="0"/>
         </w:numPr>
       </w:pPr>
@@ -262,7 +346,7 @@
       <w:pPr>
         <w:pStyle w:val="Compact"/>
         <w:numPr>
-          <w:numId w:val="1005"/>
+          <w:numId w:val="1007"/>
           <w:ilvl w:val="0"/>
         </w:numPr>
       </w:pPr>
@@ -274,7 +358,7 @@
       <w:pPr>
         <w:pStyle w:val="Compact"/>
         <w:numPr>
-          <w:numId w:val="1005"/>
+          <w:numId w:val="1007"/>
           <w:ilvl w:val="0"/>
         </w:numPr>
       </w:pPr>
@@ -390,7 +474,7 @@
     </w:lvl>
   </w:abstractNum>
   <w:abstractNum w:abstractNumId="990">
-    <w:nsid w:val="6e48734e"/>
+    <w:nsid w:val="6c97af65"/>
     <w:multiLevelType w:val="multilevel"/>
     <w:lvl w:ilvl="0">
       <w:numFmt w:val="bullet"/>
@@ -471,7 +555,7 @@
     </w:lvl>
   </w:abstractNum>
   <w:abstractNum w:abstractNumId="991">
-    <w:nsid w:val="dd675c91"/>
+    <w:nsid w:val="e8209d31"/>
     <w:multiLevelType w:val="multilevel"/>
     <w:lvl w:ilvl="0">
       <w:numFmt w:val="bullet"/>
@@ -570,6 +654,12 @@
     <w:abstractNumId w:val="991"/>
   </w:num>
   <w:num w:numId="1005">
+    <w:abstractNumId w:val="991"/>
+  </w:num>
+  <w:num w:numId="1006">
+    <w:abstractNumId w:val="991"/>
+  </w:num>
+  <w:num w:numId="1007">
     <w:abstractNumId w:val="991"/>
   </w:num>
 </w:numbering>

</xml_diff>